<commit_message>
agrego una s a tabla trxitems
</commit_message>
<xml_diff>
--- a/Scripts/SCRIPTS Creacion DB.docx
+++ b/Scripts/SCRIPTS Creacion DB.docx
@@ -270,6 +270,11 @@
       <w:r>
         <w:t>slc.trxItem</w:t>
       </w:r>
+      <w:r>
+        <w:t>s</w:t>
+      </w:r>
+      <w:bookmarkStart w:id="0" w:name="_GoBack"/>
+      <w:bookmarkEnd w:id="0"/>
       <w:proofErr w:type="spellEnd"/>
       <w:proofErr w:type="gramEnd"/>
       <w:r>
@@ -444,8 +449,6 @@
       <w:r>
         <w:t xml:space="preserve"> timestamp NULL DEFAULT NULL);</w:t>
       </w:r>
-      <w:bookmarkStart w:id="0" w:name="_GoBack"/>
-      <w:bookmarkEnd w:id="0"/>
     </w:p>
     <w:sectPr>
       <w:pgSz w:w="12240" w:h="15840"/>

</xml_diff>